<commit_message>
SGOS Source Code Introduction
Update log function of SGOS
</commit_message>
<xml_diff>
--- a/SGOS Source Code Introduction.docx
+++ b/SGOS Source Code Introduction.docx
@@ -6,8 +6,6 @@
       <w:pPr>
         <w:pStyle w:val="a3"/>
       </w:pPr>
-      <w:bookmarkStart w:id="0" w:name="_GoBack"/>
-      <w:bookmarkEnd w:id="0"/>
       <w:r>
         <w:rPr>
           <w:rFonts w:hint="eastAsia"/>
@@ -6110,7 +6108,6 @@
     <w:p>
       <w:pPr>
         <w:rPr>
-          <w:rFonts w:hint="eastAsia"/>
           <w:noProof/>
         </w:rPr>
       </w:pPr>
@@ -6119,11 +6116,6 @@
       </w:r>
     </w:p>
     <w:p>
-      <w:pPr>
-        <w:rPr>
-          <w:rFonts w:hint="eastAsia"/>
-        </w:rPr>
-      </w:pPr>
       <w:r>
         <w:rPr>
           <w:noProof/>
@@ -6184,9 +6176,6 @@
     <w:p>
       <w:pPr>
         <w:jc w:val="center"/>
-        <w:rPr>
-          <w:rFonts w:hint="eastAsia"/>
-        </w:rPr>
       </w:pPr>
       <w:r>
         <w:rPr>
@@ -6236,11 +6225,6 @@
       </w:r>
     </w:p>
     <w:p>
-      <w:pPr>
-        <w:rPr>
-          <w:rFonts w:hint="eastAsia"/>
-        </w:rPr>
-      </w:pPr>
       <w:r>
         <w:rPr>
           <w:rFonts w:hint="eastAsia"/>
@@ -6348,19 +6332,7 @@
         <w:rPr>
           <w:rFonts w:hint="eastAsia"/>
         </w:rPr>
-        <w:t>頁面</w:t>
-      </w:r>
-      <w:r>
-        <w:rPr>
-          <w:rFonts w:hint="eastAsia"/>
-        </w:rPr>
-        <w:t>設計</w:t>
-      </w:r>
-      <w:r>
-        <w:rPr>
-          <w:rFonts w:hint="eastAsia"/>
-        </w:rPr>
-        <w:t>為生產測試時使用，所以顯示</w:t>
+        <w:t>頁面設計為生產測試時使用，所以顯示</w:t>
       </w:r>
       <w:proofErr w:type="spellStart"/>
       <w:r>
@@ -6398,11 +6370,6 @@
       </w:r>
     </w:p>
     <w:p>
-      <w:pPr>
-        <w:rPr>
-          <w:rFonts w:hint="eastAsia"/>
-        </w:rPr>
-      </w:pPr>
       <w:r>
         <w:rPr>
           <w:rFonts w:hint="eastAsia"/>
@@ -6411,12 +6378,10 @@
       </w:r>
     </w:p>
     <w:p>
-      <w:pPr>
-        <w:rPr>
-          <w:rFonts w:hint="eastAsia"/>
-        </w:rPr>
-      </w:pPr>
-      <w:r>
+      <w:r>
+        <w:rPr>
+          <w:noProof/>
+        </w:rPr>
         <w:drawing>
           <wp:inline distT="0" distB="0" distL="0" distR="0" wp14:anchorId="01E88640" wp14:editId="7F1CE337">
             <wp:extent cx="5274310" cy="3176185"/>
@@ -6465,11 +6430,6 @@
       </w:r>
     </w:p>
     <w:p>
-      <w:pPr>
-        <w:rPr>
-          <w:rFonts w:hint="eastAsia"/>
-        </w:rPr>
-      </w:pPr>
       <w:r>
         <w:rPr>
           <w:rFonts w:hint="eastAsia"/>
@@ -6486,11 +6446,11 @@
     <w:p>
       <w:pPr>
         <w:jc w:val="center"/>
-        <w:rPr>
-          <w:rFonts w:hint="eastAsia"/>
-        </w:rPr>
-      </w:pPr>
-      <w:r>
+      </w:pPr>
+      <w:r>
+        <w:rPr>
+          <w:noProof/>
+        </w:rPr>
         <w:drawing>
           <wp:inline distT="0" distB="0" distL="0" distR="0" wp14:anchorId="5948C211" wp14:editId="5749E855">
             <wp:extent cx="1152525" cy="4391025"/>
@@ -6538,11 +6498,6 @@
       </w:r>
     </w:p>
     <w:p>
-      <w:pPr>
-        <w:rPr>
-          <w:rFonts w:hint="eastAsia"/>
-        </w:rPr>
-      </w:pPr>
       <w:r>
         <w:rPr>
           <w:rFonts w:hint="eastAsia"/>
@@ -6666,11 +6621,6 @@
       </w:r>
     </w:p>
     <w:p>
-      <w:pPr>
-        <w:rPr>
-          <w:rFonts w:hint="eastAsia"/>
-        </w:rPr>
-      </w:pPr>
       <w:r>
         <w:rPr>
           <w:rFonts w:hint="eastAsia"/>
@@ -6718,12 +6668,10 @@
       </w:r>
     </w:p>
     <w:p>
-      <w:pPr>
-        <w:rPr>
-          <w:rFonts w:hint="eastAsia"/>
-        </w:rPr>
-      </w:pPr>
-      <w:r>
+      <w:r>
+        <w:rPr>
+          <w:noProof/>
+        </w:rPr>
         <w:drawing>
           <wp:inline distT="0" distB="0" distL="0" distR="0" wp14:anchorId="2BA98299" wp14:editId="7904598C">
             <wp:extent cx="5274310" cy="3400221"/>
@@ -7006,9 +6954,6 @@
     <w:p>
       <w:pPr>
         <w:ind w:left="1454" w:hangingChars="606" w:hanging="1454"/>
-        <w:rPr>
-          <w:rFonts w:hint="eastAsia"/>
-        </w:rPr>
       </w:pPr>
       <w:r>
         <w:rPr>
@@ -7106,26 +7051,17 @@
     <w:p>
       <w:pPr>
         <w:ind w:left="1454" w:hangingChars="606" w:hanging="1454"/>
-        <w:rPr>
-          <w:rFonts w:hint="eastAsia"/>
-        </w:rPr>
       </w:pPr>
     </w:p>
     <w:p>
       <w:pPr>
         <w:ind w:left="1454" w:hangingChars="606" w:hanging="1454"/>
-        <w:rPr>
-          <w:rFonts w:hint="eastAsia"/>
-        </w:rPr>
       </w:pPr>
     </w:p>
     <w:p>
       <w:pPr>
         <w:pStyle w:val="1"/>
         <w:spacing w:before="360" w:after="360"/>
-        <w:rPr>
-          <w:rFonts w:hint="eastAsia"/>
-        </w:rPr>
       </w:pPr>
       <w:r>
         <w:rPr>
@@ -7136,11 +7072,6 @@
       </w:r>
     </w:p>
     <w:p>
-      <w:pPr>
-        <w:rPr>
-          <w:rFonts w:hint="eastAsia"/>
-        </w:rPr>
-      </w:pPr>
       <w:r>
         <w:rPr>
           <w:rFonts w:hint="eastAsia"/>
@@ -7276,11 +7207,6 @@
       </w:r>
     </w:p>
     <w:p>
-      <w:pPr>
-        <w:rPr>
-          <w:rFonts w:hint="eastAsia"/>
-        </w:rPr>
-      </w:pPr>
       <w:r>
         <w:object w:dxaOrig="1531" w:dyaOrig="960" w14:anchorId="6B8F6443">
           <v:shapetype id="_x0000_t75" coordsize="21600,21600" o:spt="75" o:preferrelative="t" path="m@4@5l@4@11@9@11@9@5xe" filled="f" stroked="f">
@@ -7302,10 +7228,10 @@
             <v:path o:extrusionok="f" gradientshapeok="t" o:connecttype="rect"/>
             <o:lock v:ext="edit" aspectratio="t"/>
           </v:shapetype>
-          <v:shape id="_x0000_i1026" type="#_x0000_t75" style="width:76.55pt;height:48pt" o:ole="">
+          <v:shape id="_x0000_i1025" type="#_x0000_t75" style="width:76.55pt;height:48pt" o:ole="">
             <v:imagedata r:id="rId15" o:title=""/>
           </v:shape>
-          <o:OLEObject Type="Embed" ProgID="Package" ShapeID="_x0000_i1026" DrawAspect="Icon" ObjectID="_1557237505" r:id="rId16"/>
+          <o:OLEObject Type="Embed" ProgID="Package" ShapeID="_x0000_i1025" DrawAspect="Icon" ObjectID="_1557734115" r:id="rId16"/>
         </w:object>
       </w:r>
       <w:r>
@@ -7316,19 +7242,14 @@
       </w:r>
       <w:r>
         <w:object w:dxaOrig="1531" w:dyaOrig="960" w14:anchorId="45FEFEF0">
-          <v:shape id="_x0000_i1025" type="#_x0000_t75" style="width:76.55pt;height:48pt" o:ole="">
+          <v:shape id="_x0000_i1026" type="#_x0000_t75" style="width:76.55pt;height:48pt" o:ole="">
             <v:imagedata r:id="rId17" o:title=""/>
           </v:shape>
-          <o:OLEObject Type="Embed" ProgID="Package" ShapeID="_x0000_i1025" DrawAspect="Icon" ObjectID="_1557237506" r:id="rId18"/>
+          <o:OLEObject Type="Embed" ProgID="Package" ShapeID="_x0000_i1026" DrawAspect="Icon" ObjectID="_1557734116" r:id="rId18"/>
         </w:object>
       </w:r>
     </w:p>
     <w:p>
-      <w:pPr>
-        <w:rPr>
-          <w:rFonts w:hint="eastAsia"/>
-        </w:rPr>
-      </w:pPr>
       <w:r>
         <w:t>T</w:t>
       </w:r>
@@ -7364,11 +7285,6 @@
             <w:tcW w:w="1672" w:type="dxa"/>
           </w:tcPr>
           <w:p>
-            <w:pPr>
-              <w:rPr>
-                <w:rFonts w:hint="eastAsia"/>
-              </w:rPr>
-            </w:pPr>
             <w:proofErr w:type="spellStart"/>
             <w:r>
               <w:rPr>
@@ -7384,11 +7300,6 @@
             <w:tcW w:w="1672" w:type="dxa"/>
           </w:tcPr>
           <w:p>
-            <w:pPr>
-              <w:rPr>
-                <w:rFonts w:hint="eastAsia"/>
-              </w:rPr>
-            </w:pPr>
             <w:proofErr w:type="spellStart"/>
             <w:r>
               <w:rPr>
@@ -7404,11 +7315,6 @@
             <w:tcW w:w="1672" w:type="dxa"/>
           </w:tcPr>
           <w:p>
-            <w:pPr>
-              <w:rPr>
-                <w:rFonts w:hint="eastAsia"/>
-              </w:rPr>
-            </w:pPr>
             <w:proofErr w:type="spellStart"/>
             <w:r>
               <w:rPr>
@@ -7424,11 +7330,6 @@
             <w:tcW w:w="1673" w:type="dxa"/>
           </w:tcPr>
           <w:p>
-            <w:pPr>
-              <w:rPr>
-                <w:rFonts w:hint="eastAsia"/>
-              </w:rPr>
-            </w:pPr>
             <w:proofErr w:type="spellStart"/>
             <w:r>
               <w:rPr>
@@ -7444,11 +7345,6 @@
             <w:tcW w:w="1673" w:type="dxa"/>
           </w:tcPr>
           <w:p>
-            <w:pPr>
-              <w:rPr>
-                <w:rFonts w:hint="eastAsia"/>
-              </w:rPr>
-            </w:pPr>
             <w:r>
               <w:rPr>
                 <w:rFonts w:hint="eastAsia"/>
@@ -7464,11 +7360,6 @@
             <w:tcW w:w="1672" w:type="dxa"/>
           </w:tcPr>
           <w:p>
-            <w:pPr>
-              <w:rPr>
-                <w:rFonts w:hint="eastAsia"/>
-              </w:rPr>
-            </w:pPr>
             <w:r>
               <w:rPr>
                 <w:rFonts w:hint="eastAsia"/>
@@ -7482,11 +7373,6 @@
             <w:tcW w:w="1672" w:type="dxa"/>
           </w:tcPr>
           <w:p>
-            <w:pPr>
-              <w:rPr>
-                <w:rFonts w:hint="eastAsia"/>
-              </w:rPr>
-            </w:pPr>
             <w:r>
               <w:rPr>
                 <w:rFonts w:hint="eastAsia"/>
@@ -7500,11 +7386,6 @@
             <w:tcW w:w="1672" w:type="dxa"/>
           </w:tcPr>
           <w:p>
-            <w:pPr>
-              <w:rPr>
-                <w:rFonts w:hint="eastAsia"/>
-              </w:rPr>
-            </w:pPr>
             <w:r>
               <w:rPr>
                 <w:rFonts w:hint="eastAsia"/>
@@ -7518,11 +7399,6 @@
             <w:tcW w:w="1673" w:type="dxa"/>
           </w:tcPr>
           <w:p>
-            <w:pPr>
-              <w:rPr>
-                <w:rFonts w:hint="eastAsia"/>
-              </w:rPr>
-            </w:pPr>
             <w:r>
               <w:rPr>
                 <w:rFonts w:hint="eastAsia"/>
@@ -7536,11 +7412,6 @@
             <w:tcW w:w="1673" w:type="dxa"/>
           </w:tcPr>
           <w:p>
-            <w:pPr>
-              <w:rPr>
-                <w:rFonts w:hint="eastAsia"/>
-              </w:rPr>
-            </w:pPr>
             <w:r>
               <w:rPr>
                 <w:rFonts w:hint="eastAsia"/>
@@ -7551,19 +7422,8 @@
         </w:tc>
       </w:tr>
     </w:tbl>
-    <w:p>
-      <w:pPr>
-        <w:rPr>
-          <w:rFonts w:hint="eastAsia"/>
-        </w:rPr>
-      </w:pPr>
-    </w:p>
-    <w:p>
-      <w:pPr>
-        <w:rPr>
-          <w:rFonts w:hint="eastAsia"/>
-        </w:rPr>
-      </w:pPr>
+    <w:p/>
+    <w:p>
       <w:proofErr w:type="spellStart"/>
       <w:r>
         <w:rPr>
@@ -7628,11 +7488,6 @@
       </w:r>
     </w:p>
     <w:p>
-      <w:pPr>
-        <w:rPr>
-          <w:rFonts w:hint="eastAsia"/>
-        </w:rPr>
-      </w:pPr>
       <w:r>
         <w:rPr>
           <w:rFonts w:hint="eastAsia"/>
@@ -7673,11 +7528,6 @@
       </w:r>
     </w:p>
     <w:p>
-      <w:pPr>
-        <w:rPr>
-          <w:rFonts w:hint="eastAsia"/>
-        </w:rPr>
-      </w:pPr>
       <w:proofErr w:type="spellStart"/>
       <w:r>
         <w:rPr>
@@ -7770,11 +7620,6 @@
       </w:r>
     </w:p>
     <w:p>
-      <w:pPr>
-        <w:rPr>
-          <w:rFonts w:hint="eastAsia"/>
-        </w:rPr>
-      </w:pPr>
       <w:proofErr w:type="spellStart"/>
       <w:r>
         <w:rPr>
@@ -7823,11 +7668,6 @@
       </w:r>
     </w:p>
     <w:p>
-      <w:pPr>
-        <w:rPr>
-          <w:rFonts w:hint="eastAsia"/>
-        </w:rPr>
-      </w:pPr>
       <w:proofErr w:type="spellStart"/>
       <w:r>
         <w:rPr>
@@ -7880,11 +7720,6 @@
       </w:r>
     </w:p>
     <w:p>
-      <w:pPr>
-        <w:rPr>
-          <w:rFonts w:hint="eastAsia"/>
-        </w:rPr>
-      </w:pPr>
       <w:r>
         <w:rPr>
           <w:rFonts w:hint="eastAsia"/>
@@ -7949,11 +7784,6 @@
       </w:r>
     </w:p>
     <w:p>
-      <w:pPr>
-        <w:rPr>
-          <w:rFonts w:hint="eastAsia"/>
-        </w:rPr>
-      </w:pPr>
       <w:r>
         <w:rPr>
           <w:rFonts w:hint="eastAsia"/>
@@ -7968,11 +7798,6 @@
       </w:r>
     </w:p>
     <w:p>
-      <w:pPr>
-        <w:rPr>
-          <w:rFonts w:hint="eastAsia"/>
-        </w:rPr>
-      </w:pPr>
       <w:r>
         <w:rPr>
           <w:rFonts w:hint="eastAsia"/>
@@ -7999,11 +7824,6 @@
       </w:r>
     </w:p>
     <w:p>
-      <w:pPr>
-        <w:rPr>
-          <w:rFonts w:hint="eastAsia"/>
-        </w:rPr>
-      </w:pPr>
       <w:r>
         <w:rPr>
           <w:rFonts w:hint="eastAsia"/>
@@ -8121,19 +7941,8 @@
         <w:t>.</w:t>
       </w:r>
     </w:p>
-    <w:p>
-      <w:pPr>
-        <w:rPr>
-          <w:rFonts w:hint="eastAsia"/>
-        </w:rPr>
-      </w:pPr>
-    </w:p>
-    <w:p>
-      <w:pPr>
-        <w:rPr>
-          <w:rFonts w:hint="eastAsia"/>
-        </w:rPr>
-      </w:pPr>
+    <w:p/>
+    <w:p>
       <w:r>
         <w:rPr>
           <w:rFonts w:hint="eastAsia"/>
@@ -8436,7 +8245,6 @@
     <w:p>
       <w:pPr>
         <w:rPr>
-          <w:rFonts w:hint="eastAsia"/>
           <w:szCs w:val="24"/>
         </w:rPr>
       </w:pPr>
@@ -8464,7 +8272,6 @@
           <w:p>
             <w:pPr>
               <w:rPr>
-                <w:rFonts w:hint="eastAsia"/>
                 <w:sz w:val="20"/>
                 <w:szCs w:val="20"/>
               </w:rPr>
@@ -8488,7 +8295,6 @@
           <w:p>
             <w:pPr>
               <w:rPr>
-                <w:rFonts w:hint="eastAsia"/>
                 <w:sz w:val="20"/>
                 <w:szCs w:val="20"/>
               </w:rPr>
@@ -8512,7 +8318,6 @@
           <w:p>
             <w:pPr>
               <w:rPr>
-                <w:rFonts w:hint="eastAsia"/>
                 <w:sz w:val="20"/>
                 <w:szCs w:val="20"/>
               </w:rPr>
@@ -8536,7 +8341,6 @@
           <w:p>
             <w:pPr>
               <w:rPr>
-                <w:rFonts w:hint="eastAsia"/>
                 <w:sz w:val="20"/>
                 <w:szCs w:val="20"/>
               </w:rPr>
@@ -8560,7 +8364,6 @@
           <w:p>
             <w:pPr>
               <w:rPr>
-                <w:rFonts w:hint="eastAsia"/>
                 <w:sz w:val="20"/>
                 <w:szCs w:val="20"/>
               </w:rPr>
@@ -8584,7 +8387,6 @@
           <w:p>
             <w:pPr>
               <w:rPr>
-                <w:rFonts w:hint="eastAsia"/>
                 <w:sz w:val="20"/>
                 <w:szCs w:val="20"/>
               </w:rPr>
@@ -8608,7 +8410,6 @@
           <w:p>
             <w:pPr>
               <w:rPr>
-                <w:rFonts w:hint="eastAsia"/>
                 <w:sz w:val="20"/>
                 <w:szCs w:val="20"/>
               </w:rPr>
@@ -8632,7 +8433,6 @@
           <w:p>
             <w:pPr>
               <w:rPr>
-                <w:rFonts w:hint="eastAsia"/>
                 <w:sz w:val="20"/>
                 <w:szCs w:val="20"/>
               </w:rPr>
@@ -8646,7 +8446,6 @@
           <w:p>
             <w:pPr>
               <w:rPr>
-                <w:rFonts w:hint="eastAsia"/>
                 <w:sz w:val="20"/>
                 <w:szCs w:val="20"/>
               </w:rPr>
@@ -8660,7 +8459,6 @@
           <w:p>
             <w:pPr>
               <w:rPr>
-                <w:rFonts w:hint="eastAsia"/>
                 <w:sz w:val="20"/>
                 <w:szCs w:val="20"/>
               </w:rPr>
@@ -8674,7 +8472,6 @@
           <w:p>
             <w:pPr>
               <w:rPr>
-                <w:rFonts w:hint="eastAsia"/>
                 <w:sz w:val="20"/>
                 <w:szCs w:val="20"/>
               </w:rPr>
@@ -8688,7 +8485,6 @@
           <w:p>
             <w:pPr>
               <w:rPr>
-                <w:rFonts w:hint="eastAsia"/>
                 <w:sz w:val="20"/>
                 <w:szCs w:val="20"/>
               </w:rPr>
@@ -8702,7 +8498,6 @@
           <w:p>
             <w:pPr>
               <w:rPr>
-                <w:rFonts w:hint="eastAsia"/>
                 <w:sz w:val="20"/>
                 <w:szCs w:val="20"/>
               </w:rPr>
@@ -8716,7 +8511,6 @@
           <w:p>
             <w:pPr>
               <w:rPr>
-                <w:rFonts w:hint="eastAsia"/>
                 <w:sz w:val="20"/>
                 <w:szCs w:val="20"/>
               </w:rPr>
@@ -8728,7 +8522,6 @@
     <w:p>
       <w:pPr>
         <w:rPr>
-          <w:rFonts w:hint="eastAsia"/>
           <w:szCs w:val="24"/>
         </w:rPr>
       </w:pPr>
@@ -8847,7 +8640,6 @@
     <w:p>
       <w:pPr>
         <w:rPr>
-          <w:rFonts w:hint="eastAsia"/>
           <w:szCs w:val="24"/>
         </w:rPr>
       </w:pPr>
@@ -8913,7 +8705,6 @@
     <w:p>
       <w:pPr>
         <w:rPr>
-          <w:rFonts w:hint="eastAsia"/>
           <w:szCs w:val="24"/>
         </w:rPr>
       </w:pPr>
@@ -8974,7 +8765,6 @@
     <w:p>
       <w:pPr>
         <w:rPr>
-          <w:rFonts w:hint="eastAsia"/>
           <w:szCs w:val="24"/>
         </w:rPr>
       </w:pPr>
@@ -9033,7 +8823,6 @@
     <w:p>
       <w:pPr>
         <w:rPr>
-          <w:rFonts w:hint="eastAsia"/>
           <w:szCs w:val="24"/>
         </w:rPr>
       </w:pPr>
@@ -9142,7 +8931,6 @@
     <w:p>
       <w:pPr>
         <w:rPr>
-          <w:rFonts w:hint="eastAsia"/>
           <w:szCs w:val="24"/>
         </w:rPr>
       </w:pPr>
@@ -9173,7 +8961,6 @@
     <w:p>
       <w:pPr>
         <w:rPr>
-          <w:rFonts w:hint="eastAsia"/>
           <w:szCs w:val="24"/>
         </w:rPr>
       </w:pPr>
@@ -9220,7 +9007,6 @@
     <w:p>
       <w:pPr>
         <w:rPr>
-          <w:rFonts w:hint="eastAsia"/>
           <w:szCs w:val="24"/>
         </w:rPr>
       </w:pPr>
@@ -9316,7 +9102,6 @@
     <w:p>
       <w:pPr>
         <w:rPr>
-          <w:rFonts w:hint="eastAsia"/>
           <w:szCs w:val="24"/>
         </w:rPr>
       </w:pPr>
@@ -9352,7 +9137,6 @@
     <w:p>
       <w:pPr>
         <w:rPr>
-          <w:rFonts w:hint="eastAsia"/>
           <w:szCs w:val="24"/>
         </w:rPr>
       </w:pPr>
@@ -9361,9 +9145,6 @@
       <w:pPr>
         <w:pStyle w:val="1"/>
         <w:spacing w:before="360" w:after="360"/>
-        <w:rPr>
-          <w:rFonts w:hint="eastAsia"/>
-        </w:rPr>
       </w:pPr>
       <w:r>
         <w:rPr>
@@ -9408,6 +9189,309 @@
       </w:r>
       <w:proofErr w:type="gramEnd"/>
     </w:p>
+    <w:p>
+      <w:pPr>
+        <w:rPr>
+          <w:rFonts w:hint="eastAsia"/>
+        </w:rPr>
+      </w:pPr>
+    </w:p>
+    <w:p>
+      <w:pPr>
+        <w:pStyle w:val="1"/>
+        <w:spacing w:before="360" w:after="360"/>
+        <w:rPr>
+          <w:rFonts w:hint="eastAsia"/>
+        </w:rPr>
+      </w:pPr>
+      <w:r>
+        <w:rPr>
+          <w:rFonts w:hint="eastAsia"/>
+        </w:rPr>
+        <w:t xml:space="preserve">SGOS Log </w:t>
+      </w:r>
+      <w:r>
+        <w:rPr>
+          <w:rFonts w:hint="eastAsia"/>
+        </w:rPr>
+        <w:t>功能</w:t>
+      </w:r>
+    </w:p>
+    <w:p>
+      <w:pPr>
+        <w:rPr>
+          <w:rFonts w:hint="eastAsia"/>
+        </w:rPr>
+      </w:pPr>
+      <w:r>
+        <w:rPr>
+          <w:rFonts w:hint="eastAsia"/>
+        </w:rPr>
+        <w:t>SGOS</w:t>
+      </w:r>
+      <w:r>
+        <w:rPr>
+          <w:rFonts w:hint="eastAsia"/>
+        </w:rPr>
+        <w:t>程式架構日益龐大，為了方便</w:t>
+      </w:r>
+      <w:r>
+        <w:rPr>
+          <w:rFonts w:hint="eastAsia"/>
+        </w:rPr>
+        <w:t>debug</w:t>
+      </w:r>
+      <w:r>
+        <w:rPr>
+          <w:rFonts w:hint="eastAsia"/>
+        </w:rPr>
+        <w:t>與找出錯誤的地方。導入</w:t>
+      </w:r>
+      <w:r>
+        <w:rPr>
+          <w:rFonts w:hint="eastAsia"/>
+        </w:rPr>
+        <w:t>Log</w:t>
+      </w:r>
+      <w:r>
+        <w:rPr>
+          <w:rFonts w:hint="eastAsia"/>
+        </w:rPr>
+        <w:t>功能是個方便追蹤錯誤發生位置的好方式。目前只有北興版本</w:t>
+      </w:r>
+      <w:r>
+        <w:rPr>
+          <w:rFonts w:hint="eastAsia"/>
+        </w:rPr>
+        <w:t>SOGS</w:t>
+      </w:r>
+      <w:r>
+        <w:rPr>
+          <w:rFonts w:hint="eastAsia"/>
+        </w:rPr>
+        <w:t>有較多的</w:t>
+      </w:r>
+      <w:r>
+        <w:rPr>
+          <w:rFonts w:hint="eastAsia"/>
+        </w:rPr>
+        <w:t>log</w:t>
+      </w:r>
+      <w:r>
+        <w:rPr>
+          <w:rFonts w:hint="eastAsia"/>
+        </w:rPr>
+        <w:t>檔，中興版本可以考慮日後慢慢加入使其完整。</w:t>
+      </w:r>
+    </w:p>
+    <w:p>
+      <w:pPr>
+        <w:rPr>
+          <w:rFonts w:hint="eastAsia"/>
+        </w:rPr>
+      </w:pPr>
+      <w:r>
+        <w:rPr>
+          <w:rFonts w:hint="eastAsia"/>
+        </w:rPr>
+        <w:t>目前北興</w:t>
+      </w:r>
+      <w:r>
+        <w:rPr>
+          <w:rFonts w:hint="eastAsia"/>
+        </w:rPr>
+        <w:t>SGOS</w:t>
+      </w:r>
+      <w:r>
+        <w:rPr>
+          <w:rFonts w:hint="eastAsia"/>
+        </w:rPr>
+        <w:t>的</w:t>
+      </w:r>
+      <w:r>
+        <w:rPr>
+          <w:rFonts w:hint="eastAsia"/>
+        </w:rPr>
+        <w:t>log</w:t>
+      </w:r>
+      <w:r>
+        <w:rPr>
+          <w:rFonts w:hint="eastAsia"/>
+        </w:rPr>
+        <w:t>檔有兩個</w:t>
+      </w:r>
+      <w:r>
+        <w:rPr>
+          <w:rFonts w:hint="eastAsia"/>
+        </w:rPr>
+        <w:t xml:space="preserve">: </w:t>
+      </w:r>
+    </w:p>
+    <w:p>
+      <w:pPr>
+        <w:rPr>
+          <w:rFonts w:hint="eastAsia"/>
+        </w:rPr>
+      </w:pPr>
+      <w:r>
+        <w:rPr>
+          <w:rFonts w:hint="eastAsia"/>
+        </w:rPr>
+        <w:t xml:space="preserve">1. InterfaceLog.txt </w:t>
+      </w:r>
+      <w:r>
+        <w:rPr>
+          <w:rFonts w:hint="eastAsia"/>
+        </w:rPr>
+        <w:t>存放在</w:t>
+      </w:r>
+      <w:r>
+        <w:rPr>
+          <w:rFonts w:hint="eastAsia"/>
+        </w:rPr>
+        <w:t>SYSTEM</w:t>
+      </w:r>
+      <w:r>
+        <w:rPr>
+          <w:rFonts w:hint="eastAsia"/>
+        </w:rPr>
+        <w:t>目錄中</w:t>
+      </w:r>
+      <w:r>
+        <w:rPr>
+          <w:rFonts w:hint="eastAsia"/>
+        </w:rPr>
+        <w:t>,</w:t>
+      </w:r>
+      <w:r>
+        <w:rPr>
+          <w:rFonts w:hint="eastAsia"/>
+        </w:rPr>
+        <w:t>紀錄與</w:t>
+      </w:r>
+      <w:r>
+        <w:rPr>
+          <w:rFonts w:hint="eastAsia"/>
+        </w:rPr>
+        <w:t>Prober</w:t>
+      </w:r>
+      <w:r>
+        <w:rPr>
+          <w:rFonts w:hint="eastAsia"/>
+        </w:rPr>
+        <w:t>間通訊的內容；如座標</w:t>
+      </w:r>
+      <w:r>
+        <w:rPr>
+          <w:rFonts w:hint="eastAsia"/>
+        </w:rPr>
+        <w:t>, GPIB</w:t>
+      </w:r>
+      <w:r>
+        <w:rPr>
+          <w:rFonts w:hint="eastAsia"/>
+        </w:rPr>
+        <w:t>訊號與時間、</w:t>
+      </w:r>
+      <w:r>
+        <w:rPr>
+          <w:rFonts w:hint="eastAsia"/>
+        </w:rPr>
+        <w:t>Prober</w:t>
+      </w:r>
+      <w:r>
+        <w:rPr>
+          <w:rFonts w:hint="eastAsia"/>
+        </w:rPr>
+        <w:t>回傳的</w:t>
+      </w:r>
+      <w:proofErr w:type="spellStart"/>
+      <w:r>
+        <w:rPr>
+          <w:rFonts w:hint="eastAsia"/>
+        </w:rPr>
+        <w:t>WaferID</w:t>
+      </w:r>
+      <w:proofErr w:type="spellEnd"/>
+      <w:r>
+        <w:rPr>
+          <w:rFonts w:hint="eastAsia"/>
+        </w:rPr>
+        <w:t xml:space="preserve">, </w:t>
+      </w:r>
+      <w:proofErr w:type="spellStart"/>
+      <w:r>
+        <w:rPr>
+          <w:rFonts w:hint="eastAsia"/>
+        </w:rPr>
+        <w:t>WaferNum</w:t>
+      </w:r>
+      <w:proofErr w:type="spellEnd"/>
+      <w:r>
+        <w:rPr>
+          <w:rFonts w:hint="eastAsia"/>
+        </w:rPr>
+        <w:t>等。</w:t>
+      </w:r>
+      <w:bookmarkStart w:id="0" w:name="_GoBack"/>
+      <w:bookmarkEnd w:id="0"/>
+    </w:p>
+    <w:p>
+      <w:pPr>
+        <w:rPr>
+          <w:rFonts w:hint="eastAsia"/>
+        </w:rPr>
+      </w:pPr>
+      <w:r>
+        <w:rPr>
+          <w:rFonts w:hint="eastAsia"/>
+        </w:rPr>
+        <w:t xml:space="preserve">2. </w:t>
+      </w:r>
+      <w:r>
+        <w:rPr>
+          <w:rFonts w:hint="eastAsia"/>
+        </w:rPr>
+        <w:t>以每一批存檔為檔名的</w:t>
+      </w:r>
+      <w:r>
+        <w:rPr>
+          <w:rFonts w:hint="eastAsia"/>
+        </w:rPr>
+        <w:t>log</w:t>
+      </w:r>
+      <w:r>
+        <w:rPr>
+          <w:rFonts w:hint="eastAsia"/>
+        </w:rPr>
+        <w:t>在</w:t>
+      </w:r>
+      <w:r>
+        <w:rPr>
+          <w:rFonts w:hint="eastAsia"/>
+        </w:rPr>
+        <w:t>TMP</w:t>
+      </w:r>
+      <w:r>
+        <w:rPr>
+          <w:rFonts w:hint="eastAsia"/>
+        </w:rPr>
+        <w:t>目錄中以客戶及產品名稱分類存放。記錄每一顆</w:t>
+      </w:r>
+      <w:r>
+        <w:rPr>
+          <w:rFonts w:hint="eastAsia"/>
+        </w:rPr>
+        <w:t>DUT</w:t>
+      </w:r>
+      <w:r>
+        <w:rPr>
+          <w:rFonts w:hint="eastAsia"/>
+        </w:rPr>
+        <w:t>測試執行了那些函釋</w:t>
+      </w:r>
+    </w:p>
+    <w:p/>
     <w:sectPr>
       <w:pgSz w:w="11906" w:h="16838"/>
       <w:pgMar w:top="1440" w:right="1800" w:bottom="1440" w:left="1800" w:header="851" w:footer="992" w:gutter="0"/>
@@ -10191,6 +10275,7 @@
   <w:style w:type="character" w:default="1" w:styleId="a0">
     <w:name w:val="Default Paragraph Font"/>
     <w:uiPriority w:val="1"/>
+    <w:semiHidden/>
     <w:unhideWhenUsed/>
   </w:style>
   <w:style w:type="table" w:default="1" w:styleId="a1">
@@ -10607,6 +10692,7 @@
   <w:style w:type="character" w:default="1" w:styleId="a0">
     <w:name w:val="Default Paragraph Font"/>
     <w:uiPriority w:val="1"/>
+    <w:semiHidden/>
     <w:unhideWhenUsed/>
   </w:style>
   <w:style w:type="table" w:default="1" w:styleId="a1">

</xml_diff>